<commit_message>
Fast data extraction from images
</commit_message>
<xml_diff>
--- a/Open-source_websites.docx
+++ b/Open-source_websites.docx
@@ -1724,7 +1724,18 @@
                 <w:szCs w:val="24"/>
                 <w:highlight w:val="yellow"/>
               </w:rPr>
-              <w:t>Pre-trained</w:t>
+              <w:t>P</w:t>
+            </w:r>
+            <w:bookmarkStart w:id="0" w:name="_GoBack"/>
+            <w:bookmarkEnd w:id="0"/>
+            <w:r>
+              <w:rPr>
+                <w:rFonts w:ascii="Times New Roman" w:eastAsia="Times New Roman" w:hAnsi="Times New Roman" w:cs="Times New Roman"/>
+                <w:sz w:val="24"/>
+                <w:szCs w:val="24"/>
+                <w:highlight w:val="yellow"/>
+              </w:rPr>
+              <w:t>re-trained</w:t>
             </w:r>
           </w:p>
         </w:tc>
@@ -2016,26 +2027,64 @@
           <w:tcPr>
             <w:tcW w:w="828" w:type="dxa"/>
           </w:tcPr>
-          <w:p/>
-        </w:tc>
-        <w:tc>
-          <w:tcPr>
-            <w:tcW w:w="3330" w:type="dxa"/>
-          </w:tcPr>
-          <w:p>
-            <w:r>
-              <w:t>https://sefiks.com/2019/02/13/apparent-age-and-gender-prediction-in-keras/</w:t>
-            </w:r>
-          </w:p>
-        </w:tc>
-        <w:tc>
-          <w:tcPr>
-            <w:tcW w:w="1530" w:type="dxa"/>
-          </w:tcPr>
-          <w:p>
-            <w:pPr>
-              <w:rPr>
-                <w:rFonts w:ascii="Times New Roman" w:eastAsia="Times New Roman" w:hAnsi="Times New Roman" w:cs="Times New Roman"/>
+          <w:p>
+            <w:pPr>
+              <w:rPr>
+                <w:color w:val="92D050"/>
+              </w:rPr>
+            </w:pPr>
+          </w:p>
+        </w:tc>
+        <w:tc>
+          <w:tcPr>
+            <w:tcW w:w="3330" w:type="dxa"/>
+          </w:tcPr>
+          <w:p>
+            <w:pPr>
+              <w:rPr>
+                <w:color w:val="92D050"/>
+              </w:rPr>
+            </w:pPr>
+            <w:hyperlink r:id="rId32" w:history="1">
+              <w:r>
+                <w:rPr>
+                  <w:rStyle w:val="Hyperlink"/>
+                  <w:color w:val="92D050"/>
+                </w:rPr>
+                <w:t>https://sefiks.com/2019/02/13/apparent-age-an</w:t>
+              </w:r>
+              <w:r>
+                <w:rPr>
+                  <w:rStyle w:val="Hyperlink"/>
+                  <w:color w:val="92D050"/>
+                </w:rPr>
+                <w:t>d</w:t>
+              </w:r>
+              <w:r>
+                <w:rPr>
+                  <w:rStyle w:val="Hyperlink"/>
+                  <w:color w:val="92D050"/>
+                </w:rPr>
+                <w:t>-gender-prediction-in-keras/</w:t>
+              </w:r>
+            </w:hyperlink>
+            <w:r>
+              <w:rPr>
+                <w:color w:val="92D050"/>
+              </w:rPr>
+              <w:t xml:space="preserve"> </w:t>
+            </w:r>
+          </w:p>
+        </w:tc>
+        <w:tc>
+          <w:tcPr>
+            <w:tcW w:w="1530" w:type="dxa"/>
+          </w:tcPr>
+          <w:p>
+            <w:pPr>
+              <w:rPr>
+                <w:rFonts w:ascii="Times New Roman" w:eastAsia="Times New Roman" w:hAnsi="Times New Roman" w:cs="Times New Roman"/>
+                <w:color w:val="92D050"/>
                 <w:sz w:val="24"/>
                 <w:szCs w:val="24"/>
               </w:rPr>
@@ -2044,6 +2093,7 @@
             <w:r>
               <w:rPr>
                 <w:rFonts w:ascii="Times New Roman" w:eastAsia="Times New Roman" w:hAnsi="Times New Roman" w:cs="Times New Roman"/>
+                <w:color w:val="92D050"/>
                 <w:sz w:val="24"/>
                 <w:szCs w:val="24"/>
               </w:rPr>
@@ -2057,7 +2107,15 @@
             <w:tcW w:w="1170" w:type="dxa"/>
           </w:tcPr>
           <w:p>
-            <w:r>
+            <w:pPr>
+              <w:rPr>
+                <w:color w:val="92D050"/>
+              </w:rPr>
+            </w:pPr>
+            <w:r>
+              <w:rPr>
+                <w:color w:val="92D050"/>
+              </w:rPr>
               <w:t>Gender, age</w:t>
             </w:r>
           </w:p>
@@ -2067,15 +2125,29 @@
             <w:tcW w:w="2718" w:type="dxa"/>
           </w:tcPr>
           <w:p>
-            <w:r>
+            <w:pPr>
+              <w:rPr>
+                <w:color w:val="92D050"/>
+              </w:rPr>
+            </w:pPr>
+            <w:r>
+              <w:rPr>
+                <w:color w:val="92D050"/>
+              </w:rPr>
               <w:t xml:space="preserve">CNN, accuracy 97% using wiki data. Model is a little </w:t>
             </w:r>
             <w:proofErr w:type="gramStart"/>
             <w:r>
+              <w:rPr>
+                <w:color w:val="92D050"/>
+              </w:rPr>
               <w:t>differ</w:t>
             </w:r>
             <w:proofErr w:type="gramEnd"/>
             <w:r>
+              <w:rPr>
+                <w:color w:val="92D050"/>
+              </w:rPr>
               <w:t xml:space="preserve">. </w:t>
             </w:r>
           </w:p>
@@ -2093,7 +2165,7 @@
             <w:tcW w:w="3330" w:type="dxa"/>
           </w:tcPr>
           <w:p>
-            <w:hyperlink r:id="rId32" w:history="1">
+            <w:hyperlink r:id="rId33" w:history="1">
               <w:r>
                 <w:rPr>
                   <w:rStyle w:val="Hyperlink"/>
@@ -2226,24 +2298,12 @@
             <w:tcW w:w="3330" w:type="dxa"/>
           </w:tcPr>
           <w:p>
-            <w:hyperlink r:id="rId33" w:history="1">
+            <w:hyperlink r:id="rId34" w:history="1">
               <w:r>
                 <w:rPr>
                   <w:rStyle w:val="Hyperlink"/>
                 </w:rPr>
-                <w:t>https://github.co</w:t>
-              </w:r>
-              <w:r>
-                <w:rPr>
-                  <w:rStyle w:val="Hyperlink"/>
-                </w:rPr>
-                <w:t>m</w:t>
-              </w:r>
-              <w:r>
-                <w:rPr>
-                  <w:rStyle w:val="Hyperlink"/>
-                </w:rPr>
-                <w:t>/raunaqness/Gender-and-Age-Detection-OpenCV-Caffe</w:t>
+                <w:t>https://github.com/raunaqness/Gender-and-Age-Detection-OpenCV-Caffe</w:t>
               </w:r>
             </w:hyperlink>
             <w:r>
@@ -2311,7 +2371,7 @@
             <w:tcW w:w="3330" w:type="dxa"/>
           </w:tcPr>
           <w:p>
-            <w:hyperlink r:id="rId34" w:history="1">
+            <w:hyperlink r:id="rId35" w:history="1">
               <w:r>
                 <w:rPr>
                   <w:rStyle w:val="Hyperlink"/>
@@ -2378,7 +2438,7 @@
             <w:tcW w:w="3330" w:type="dxa"/>
           </w:tcPr>
           <w:p>
-            <w:hyperlink r:id="rId35" w:history="1">
+            <w:hyperlink r:id="rId36" w:history="1">
               <w:r>
                 <w:rPr>
                   <w:rStyle w:val="Hyperlink"/>
@@ -2446,7 +2506,7 @@
             <w:tcW w:w="3330" w:type="dxa"/>
           </w:tcPr>
           <w:p>
-            <w:hyperlink r:id="rId36" w:history="1">
+            <w:hyperlink r:id="rId37" w:history="1">
               <w:r>
                 <w:rPr>
                   <w:rStyle w:val="Hyperlink"/>
@@ -2521,7 +2581,7 @@
             <w:tcW w:w="3330" w:type="dxa"/>
           </w:tcPr>
           <w:p>
-            <w:hyperlink r:id="rId37" w:history="1">
+            <w:hyperlink r:id="rId38" w:history="1">
               <w:r>
                 <w:rPr>
                   <w:rStyle w:val="Hyperlink"/>
@@ -2589,7 +2649,7 @@
             <w:tcW w:w="3330" w:type="dxa"/>
           </w:tcPr>
           <w:p>
-            <w:hyperlink r:id="rId38" w:history="1">
+            <w:hyperlink r:id="rId39" w:history="1">
               <w:r>
                 <w:rPr>
                   <w:rStyle w:val="Hyperlink"/>
@@ -2657,7 +2717,7 @@
             <w:tcW w:w="3330" w:type="dxa"/>
           </w:tcPr>
           <w:p>
-            <w:hyperlink r:id="rId39" w:history="1">
+            <w:hyperlink r:id="rId40" w:history="1">
               <w:r>
                 <w:rPr>
                   <w:rStyle w:val="Hyperlink"/>
@@ -2725,7 +2785,7 @@
             <w:tcW w:w="3330" w:type="dxa"/>
           </w:tcPr>
           <w:p>
-            <w:hyperlink r:id="rId40" w:history="1">
+            <w:hyperlink r:id="rId41" w:history="1">
               <w:r>
                 <w:rPr>
                   <w:rStyle w:val="Hyperlink"/>
@@ -2792,10 +2852,7 @@
           <w:tcPr>
             <w:tcW w:w="3330" w:type="dxa"/>
           </w:tcPr>
-          <w:p>
-            <w:bookmarkStart w:id="0" w:name="_GoBack"/>
-            <w:bookmarkEnd w:id="0"/>
-          </w:p>
+          <w:p/>
         </w:tc>
         <w:tc>
           <w:tcPr>

</xml_diff>